<commit_message>
AMR analysis markdown document
</commit_message>
<xml_diff>
--- a/AMR-manuscript.docx
+++ b/AMR-manuscript.docx
@@ -75,13 +75,13 @@
         <w:pStyle w:val="Date"/>
       </w:pPr>
       <w:r>
-        <w:t xml:space="preserve">July</w:t>
+        <w:t xml:space="preserve">August</w:t>
       </w:r>
       <w:r>
         <w:t xml:space="preserve"> </w:t>
       </w:r>
       <w:r>
-        <w:t xml:space="preserve">19,</w:t>
+        <w:t xml:space="preserve">31,</w:t>
       </w:r>
       <w:r>
         <w:t xml:space="preserve"> </w:t>
@@ -189,7 +189,7 @@
       <w:r>
         <w:drawing>
           <wp:inline>
-            <wp:extent cx="5334000" cy="2286000"/>
+            <wp:extent cx="5334000" cy="4762500"/>
             <wp:effectExtent b="0" l="0" r="0" t="0"/>
             <wp:docPr descr="" title="" id="24" name="Picture"/>
             <a:graphic>
@@ -210,7 +210,7 @@
                   <pic:spPr bwMode="auto">
                     <a:xfrm>
                       <a:off x="0" y="0"/>
-                      <a:ext cx="5334000" cy="2286000"/>
+                      <a:ext cx="5334000" cy="4762500"/>
                     </a:xfrm>
                     <a:prstGeom prst="rect">
                       <a:avLst/>
@@ -230,7 +230,7 @@
       </w:r>
     </w:p>
     <w:bookmarkEnd w:id="26"/>
-    <w:bookmarkStart w:id="30" w:name="host-resistance"/>
+    <w:bookmarkStart w:id="27" w:name="host-resistance"/>
     <w:p>
       <w:pPr>
         <w:pStyle w:val="Heading4"/>
@@ -245,6 +245,64 @@
       </w:pPr>
       <w:r>
         <w:t xml:space="preserve">In conventional farms, cattle, chicken, pigs, turkeys, and environments accounted for 14, 27, 16, 1 and 6 studies respectively while in organic farms, cattle, chicken, pigs, turkeys and environments accounted for 15, 32, 13, 2 and 5 studies respectively. There was higher resistance in conventional farms as compared to organic farms in cattle, chicken, pigs, and turkeys except in the environment where there was higher resistance in organic farms as compared to the conventional farms. In conventional farms, the resistance was 14.5% in cattle, 22% in chicken, 11.5% in environment, 24.5% in pigs and 46% in turkeys while the resistance rate in organic farms was 9% in cattle, 13.5% in chicken, 16% in environment, 15% in pigs and 22.5% in turkeys.</w:t>
+      </w:r>
+    </w:p>
+    <w:p>
+      <w:pPr>
+        <w:pStyle w:val="BodyText"/>
+      </w:pPr>
+      <w:r>
+        <w:t xml:space="preserve">Figure 2</w:t>
+      </w:r>
+    </w:p>
+    <w:bookmarkEnd w:id="27"/>
+    <w:bookmarkStart w:id="31" w:name="foodborne-pathogen-resistance"/>
+    <w:p>
+      <w:pPr>
+        <w:pStyle w:val="Heading4"/>
+      </w:pPr>
+      <w:r>
+        <w:t xml:space="preserve">Foodborne pathogen resistance</w:t>
+      </w:r>
+    </w:p>
+    <w:p>
+      <w:pPr>
+        <w:pStyle w:val="FirstParagraph"/>
+      </w:pPr>
+      <w:r>
+        <w:t xml:space="preserve">Most of the surveys covered antimicrobials classified as critically important for human medicine by the World Health Organization (WHO, 2019). Our study covered 350,570 isolates from organic and conventional farms in Asia, Oceania, Europe, South America and North America testing resistance of Escherichia coli, Salmonella, Campylobacter, and Staphylococcus aureus.</w:t>
+      </w:r>
+    </w:p>
+    <w:p>
+      <w:pPr>
+        <w:pStyle w:val="BodyText"/>
+      </w:pPr>
+      <w:r>
+        <w:t xml:space="preserve">The resistance in E. coli isolates in conventional farms was higher than in organic farms. There was higher resistance of amoxicillin-clavulanic acid (AMC) in Asia, 98%, (CI:95-100%) in both conventional and organic farms as compared to 32%, (CI:29-35%) and 20%, (CI:18-22%) in European conventional and organic farms respectively. In South America, the resistance of E. coli against AMC was 23%, (CI:16-30%) in organic farms while the resistance was lower in the North American organic farms at 3%. North America reported higher resistances in erythromycin 76%, (CI:73-79%) in conventional farms and 56%, (CI: 53-59%) in organic farms. Tylosin resistance was 64%, (CI:60-68%) and 36%, (CI: 32-40%) in conventional and organic farms respectively. Neomycin resistance was 63%, (CI:59-67%) in conventional and 24%, (CI:21-27%) in organic farms in North America while the resistance rate was 2%, (CI: 1-3%) in organic farms in Oceania.</w:t>
+      </w:r>
+    </w:p>
+    <w:p>
+      <w:pPr>
+        <w:pStyle w:val="BodyText"/>
+      </w:pPr>
+      <w:r>
+        <w:t xml:space="preserve">The resistance was higher in salmonella in Asia as compared to North America. Resistance of ampicillin in salmonella in Asia was 52%, (CI:47-57%) and 23%, (CI: 19-27%) in conventional and organic farms respectively while in North America the resistance was 22%, (CI: 21-23%) and 18%, (CI: 16-20%) in conventional and organic farms respectively. The salmonella resistance against streptomycin was 46%, (CI: 40-52%) and 21%, (CI: 17-25%) in conventional and organic farms respectively in Asia, while in North America, the streptomycin resistance against salmonella was 20%, (CI:19-21%) and 10%, (CI: 9-11%) in conventional and organic farms respectively. Gentamycin resistance was higher in conventional farms 31%, (CI: 27-35%) as compared to organic farms 4%, (CI: 2-6%) in Asia while in North America there was no significant difference between resistances in organic farms, 3%, (CI: 2-4%) and conventional farms 4%, (CI:3-5%). This was the same case in amoxicillin-clavulanic acid in North America where resistance in conventional farms was 23%, (CI: 21-25%) and 24%, (CI: 22-26%). However, there was a significant difference in amoxicillin-clavulanic acid resistance in Asia where organic farms had 6%, (CI: 3-9%) as compared to 19%, (CI: 15-23%).</w:t>
+      </w:r>
+    </w:p>
+    <w:p>
+      <w:pPr>
+        <w:pStyle w:val="BodyText"/>
+      </w:pPr>
+      <w:r>
+        <w:t xml:space="preserve">In Europe, campylobacter had a higher resistance in norfloxacin, ofloxacin and ampicillin in organic farms with resistance rates of 91% (CI: 82-100%), 91% (CI: 82-100%) and 79% (CI: 67-91%) respectively. However, ampicillin recorded lower resistance rates than in conventional farms 66% (CI: 51-81%) as compared to organic farms. Ciprofloxacin resistance was lower in North America, 2% in organic farms as compared to 11% (CI: 10-12%) in organic and conventional farms respectively as compared to Europe 30% (CI: 27-33%) and 36% (32-40%) in organic and conventional farms respectively. Nalidixic acid resistance was higher in Europe as compared to North America in conventional and organic farms with resistance percentages of 31% (CI: 27-35%) and 35% (CI: 31-39%) in organic and conventional farms respectively as compared to 5% (CI: 4-6%) and 12% (CI: 11-13%) in organic and conventional farms respectively in North America.</w:t>
+      </w:r>
+    </w:p>
+    <w:p>
+      <w:pPr>
+        <w:pStyle w:val="BodyText"/>
+      </w:pPr>
+      <w:r>
+        <w:t xml:space="preserve">Europe, North America, and Asia recorded the same resistance of erythromycin in enterococcus, 17% in organic farms. However, the resistance was higher in conventional farms as compared to organic farms. Oceania had a higher resistance of ciprofloxacin in conventional farms at 84% (CI: 80-88%) as compared to Asia, North America and Europe which recorded 31% (CI: 18-44%), 18% (13-23%) and 11% (CI: 7-15%) respectively. Europe however had higher resistance against Staphylococcus aureus in conventional farms 75% (CI: 67-83%) as compared to 38% (CI: 29-47%) in organic farms. Overall, the erythromycin resistance was lower in organic farms in Europe and North America with resistances of 10% (CI: 7-13%) and 6% (CI: 3-9%) respectively.</w:t>
       </w:r>
     </w:p>
     <w:p>
@@ -254,123 +312,20 @@
       <w:r>
         <w:drawing>
           <wp:inline>
-            <wp:extent cx="5334000" cy="2286000"/>
+            <wp:extent cx="5334000" cy="4000500"/>
             <wp:effectExtent b="0" l="0" r="0" t="0"/>
-            <wp:docPr descr="" title="" id="28" name="Picture"/>
+            <wp:docPr descr="" title="" id="29" name="Picture"/>
             <a:graphic>
               <a:graphicData uri="http://schemas.openxmlformats.org/drawingml/2006/picture">
                 <pic:pic>
                   <pic:nvPicPr>
-                    <pic:cNvPr descr="AMR-manuscript_files/figure-docx/host-1.png" id="29" name="Picture"/>
+                    <pic:cNvPr descr="AMR-manuscript_files/figure-docx/continents-1.png" id="30" name="Picture"/>
                     <pic:cNvPicPr>
                       <a:picLocks noChangeArrowheads="1" noChangeAspect="1"/>
                     </pic:cNvPicPr>
                   </pic:nvPicPr>
                   <pic:blipFill>
-                    <a:blip r:embed="rId27"/>
-                    <a:stretch>
-                      <a:fillRect/>
-                    </a:stretch>
-                  </pic:blipFill>
-                  <pic:spPr bwMode="auto">
-                    <a:xfrm>
-                      <a:off x="0" y="0"/>
-                      <a:ext cx="5334000" cy="2286000"/>
-                    </a:xfrm>
-                    <a:prstGeom prst="rect">
-                      <a:avLst/>
-                    </a:prstGeom>
-                    <a:noFill/>
-                    <a:ln w="9525">
-                      <a:noFill/>
-                      <a:headEnd/>
-                      <a:tailEnd/>
-                    </a:ln>
-                  </pic:spPr>
-                </pic:pic>
-              </a:graphicData>
-            </a:graphic>
-          </wp:inline>
-        </w:drawing>
-      </w:r>
-      <w:r>
-        <w:t xml:space="preserve"> </w:t>
-      </w:r>
-      <w:r>
-        <w:t xml:space="preserve">Figure 2</w:t>
-      </w:r>
-    </w:p>
-    <w:bookmarkEnd w:id="30"/>
-    <w:bookmarkStart w:id="34" w:name="foodborne-pathogen-resistance"/>
-    <w:p>
-      <w:pPr>
-        <w:pStyle w:val="Heading4"/>
-      </w:pPr>
-      <w:r>
-        <w:t xml:space="preserve">Foodborne pathogen resistance</w:t>
-      </w:r>
-    </w:p>
-    <w:p>
-      <w:pPr>
-        <w:pStyle w:val="FirstParagraph"/>
-      </w:pPr>
-      <w:r>
-        <w:t xml:space="preserve">Most of the surveys covered antimicrobials classified as critically important for human medicine by the World Health Organization (WHO, 2019). Our study covered 350,570 isolates from organic and conventional farms in Asia, Oceania, Europe, South America and North America testing resistance of Escherichia coli, Salmonella, Campylobacter, and Staphylococcus aureus.</w:t>
-      </w:r>
-    </w:p>
-    <w:p>
-      <w:pPr>
-        <w:pStyle w:val="BodyText"/>
-      </w:pPr>
-      <w:r>
-        <w:t xml:space="preserve">The resistance in E. coli isolates in conventional farms was higher than in organic farms. There was higher resistance of amoxicillin-clavulanic acid (AMC) in Asia, 98%, (CI:95-100%) in both conventional and organic farms as compared to 32%, (CI:29-35%) and 20%, (CI:18-22%) in European conventional and organic farms respectively. In South America, the resistance of E. coli against AMC was 23%, (CI:16-30%) in organic farms while the resistance was lower in the North American organic farms at 3%. North America reported higher resistances in erythromycin 76%, (CI:73-79%) in conventional farms and 56%, (CI: 53-59%) in organic farms. Tylosin resistance was 64%, (CI:60-68%) and 36%, (CI: 32-40%) in conventional and organic farms respectively. Neomycin resistance was 63%, (CI:59-67%) in conventional and 24%, (CI:21-27%) in organic farms in North America while the resistance rate was 2%, (CI: 1-3%) in organic farms in Oceania.</w:t>
-      </w:r>
-    </w:p>
-    <w:p>
-      <w:pPr>
-        <w:pStyle w:val="BodyText"/>
-      </w:pPr>
-      <w:r>
-        <w:t xml:space="preserve">The resistance was higher in salmonella in Asia as compared to North America. Resistance of ampicillin in salmonella in Asia was 52%, (CI:47-57%) and 23%, (CI: 19-27%) in conventional and organic farms respectively while in North America the resistance was 22%, (CI: 21-23%) and 18%, (CI: 16-20%) in conventional and organic farms respectively. The salmonella resistance against streptomycin was 46%, (CI: 40-52%) and 21%, (CI: 17-25%) in conventional and organic farms respectively in Asia, while in North America, the streptomycin resistance against salmonella was 20%, (CI:19-21%) and 10%, (CI: 9-11%) in conventional and organic farms respectively. Gentamycin resistance was higher in conventional farms 31%, (CI: 27-35%) as compared to organic farms 4%, (CI: 2-6%) in Asia while in North America there was no significant difference between resistances in organic farms, 3%, (CI: 2-4%) and conventional farms 4%, (CI:3-5%). This was the same case in amoxicillin-clavulanic acid in North America where resistance in conventional farms was 23%, (CI: 21-25%) and 24%, (CI: 22-26%). However, there was a significant difference in amoxicillin-clavulanic acid resistance in Asia where organic farms had 6%, (CI: 3-9%) as compared to 19%, (CI: 15-23%).</w:t>
-      </w:r>
-    </w:p>
-    <w:p>
-      <w:pPr>
-        <w:pStyle w:val="BodyText"/>
-      </w:pPr>
-      <w:r>
-        <w:t xml:space="preserve">In Europe, campylobacter had a higher resistance in norfloxacin, ofloxacin and ampicillin in organic farms with resistance rates of 91% (CI: 82-100%), 91% (CI: 82-100%) and 79% (CI: 67-91%) respectively. However, ampicillin recorded lower resistance rates than in conventional farms 66% (CI: 51-81%) as compared to organic farms. Ciprofloxacin resistance was lower in North America, 2% in organic farms as compared to 11% (CI: 10-12%) in organic and conventional farms respectively as compared to Europe 30% (CI: 27-33%) and 36% (32-40%) in organic and conventional farms respectively. Nalidixic acid resistance was higher in Europe as compared to North America in conventional and organic farms with resistance percentages of 31% (CI: 27-35%) and 35% (CI: 31-39%) in organic and conventional farms respectively as compared to 5% (CI: 4-6%) and 12% (CI: 11-13%) in organic and conventional farms respectively in North America.</w:t>
-      </w:r>
-    </w:p>
-    <w:p>
-      <w:pPr>
-        <w:pStyle w:val="BodyText"/>
-      </w:pPr>
-      <w:r>
-        <w:t xml:space="preserve">Europe, North America, and Asia recorded the same resistance of erythromycin in enterococcus, 17% in organic farms. However, the resistance was higher in conventional farms as compared to organic farms. Oceania had a higher resistance of ciprofloxacin in conventional farms at 84% (CI: 80-88%) as compared to Asia, North America and Europe which recorded 31% (CI: 18-44%), 18% (13-23%) and 11% (CI: 7-15%) respectively. Europe however had higher resistance against Staphylococcus aureus in conventional farms 75% (CI: 67-83%) as compared to 38% (CI: 29-47%) in organic farms. Overall, the erythromycin resistance was lower in organic farms in Europe and North America with resistances of 10% (CI: 7-13%) and 6% (CI: 3-9%) respectively.</w:t>
-      </w:r>
-    </w:p>
-    <w:p>
-      <w:pPr>
-        <w:pStyle w:val="BodyText"/>
-      </w:pPr>
-      <w:r>
-        <w:drawing>
-          <wp:inline>
-            <wp:extent cx="5334000" cy="4000500"/>
-            <wp:effectExtent b="0" l="0" r="0" t="0"/>
-            <wp:docPr descr="" title="" id="32" name="Picture"/>
-            <a:graphic>
-              <a:graphicData uri="http://schemas.openxmlformats.org/drawingml/2006/picture">
-                <pic:pic>
-                  <pic:nvPicPr>
-                    <pic:cNvPr descr="AMR-manuscript_files/figure-docx/continents-1.png" id="33" name="Picture"/>
-                    <pic:cNvPicPr>
-                      <a:picLocks noChangeArrowheads="1" noChangeAspect="1"/>
-                    </pic:cNvPicPr>
-                  </pic:nvPicPr>
-                  <pic:blipFill>
-                    <a:blip r:embed="rId31"/>
+                    <a:blip r:embed="rId28"/>
                     <a:stretch>
                       <a:fillRect/>
                     </a:stretch>
@@ -397,8 +352,8 @@
         </w:drawing>
       </w:r>
     </w:p>
-    <w:bookmarkEnd w:id="34"/>
-    <w:bookmarkStart w:id="38" w:name="X0434945a9bff83a95f8c5e506050497539b3e81"/>
+    <w:bookmarkEnd w:id="31"/>
+    <w:bookmarkStart w:id="35" w:name="X0434945a9bff83a95f8c5e506050497539b3e81"/>
     <w:p>
       <w:pPr>
         <w:pStyle w:val="Heading4"/>
@@ -424,18 +379,18 @@
           <wp:inline>
             <wp:extent cx="5334000" cy="4706470"/>
             <wp:effectExtent b="0" l="0" r="0" t="0"/>
-            <wp:docPr descr="" title="" id="36" name="Picture"/>
+            <wp:docPr descr="" title="" id="33" name="Picture"/>
             <a:graphic>
               <a:graphicData uri="http://schemas.openxmlformats.org/drawingml/2006/picture">
                 <pic:pic>
                   <pic:nvPicPr>
-                    <pic:cNvPr descr="AMR-manuscript_files/figure-docx/country-1.png" id="37" name="Picture"/>
+                    <pic:cNvPr descr="AMR-manuscript_files/figure-docx/country-1.png" id="34" name="Picture"/>
                     <pic:cNvPicPr>
                       <a:picLocks noChangeArrowheads="1" noChangeAspect="1"/>
                     </pic:cNvPicPr>
                   </pic:nvPicPr>
                   <pic:blipFill>
-                    <a:blip r:embed="rId35"/>
+                    <a:blip r:embed="rId32"/>
                     <a:stretch>
                       <a:fillRect/>
                     </a:stretch>
@@ -462,8 +417,8 @@
         </w:drawing>
       </w:r>
     </w:p>
-    <w:bookmarkEnd w:id="38"/>
-    <w:bookmarkStart w:id="39" w:name="geography-of-resistance"/>
+    <w:bookmarkEnd w:id="35"/>
+    <w:bookmarkStart w:id="36" w:name="geography-of-resistance"/>
     <w:p>
       <w:pPr>
         <w:pStyle w:val="Heading4"/>
@@ -484,7 +439,7 @@
         <w:t xml:space="preserve">To be added when maps are ready</w:t>
       </w:r>
     </w:p>
-    <w:bookmarkEnd w:id="39"/>
+    <w:bookmarkEnd w:id="36"/>
     <w:sectPr/>
   </w:body>
 </w:document>

</xml_diff>